<commit_message>
Beginning of writing hte NRF LL firmware for Espruino
Add telegram bot requests
</commit_message>
<xml_diff>
--- a/Ideas.docx
+++ b/Ideas.docx
@@ -286,6 +286,32 @@
     </w:p>
     <w:p>
       <w:pPr>
+        <w:pStyle w:val="a3"/>
+        <w:numPr>
+          <w:ilvl w:val="1"/>
+          <w:numId w:val="2"/>
+        </w:numPr>
+        <w:rPr>
+          <w:szCs w:val="28"/>
+        </w:rPr>
+      </w:pPr>
+      <w:r>
+        <w:rPr>
+          <w:szCs w:val="28"/>
+        </w:rPr>
+        <w:t xml:space="preserve">Состоянии пробок </w:t>
+      </w:r>
+      <w:bookmarkStart w:id="0" w:name="_GoBack"/>
+      <w:bookmarkEnd w:id="0"/>
+      <w:r>
+        <w:rPr>
+          <w:szCs w:val="28"/>
+        </w:rPr>
+        <w:t>(коррекция времени будильника)</w:t>
+      </w:r>
+    </w:p>
+    <w:p>
+      <w:pPr>
         <w:rPr>
           <w:b/>
           <w:sz w:val="36"/>
@@ -1743,8 +1769,6 @@
           <w:szCs w:val="28"/>
         </w:rPr>
       </w:pPr>
-      <w:bookmarkStart w:id="0" w:name="_GoBack"/>
-      <w:bookmarkEnd w:id="0"/>
     </w:p>
     <w:p>
       <w:pPr>

</xml_diff>

<commit_message>
Add cycles to bringUpToDate
</commit_message>
<xml_diff>
--- a/Ideas.docx
+++ b/Ideas.docx
@@ -299,15 +299,7 @@
         <w:rPr>
           <w:szCs w:val="28"/>
         </w:rPr>
-        <w:t xml:space="preserve">Состоянии пробок </w:t>
-      </w:r>
-      <w:bookmarkStart w:id="0" w:name="_GoBack"/>
-      <w:bookmarkEnd w:id="0"/>
-      <w:r>
-        <w:rPr>
-          <w:szCs w:val="28"/>
-        </w:rPr>
-        <w:t>(коррекция времени будильника)</w:t>
+        <w:t>Состоянии пробок (коррекция времени будильника)</w:t>
       </w:r>
     </w:p>
     <w:p>
@@ -1772,17 +1764,76 @@
     </w:p>
     <w:p>
       <w:pPr>
+        <w:rPr>
+          <w:szCs w:val="28"/>
+        </w:rPr>
+      </w:pPr>
+      <w:r>
+        <w:rPr>
+          <w:szCs w:val="28"/>
+        </w:rPr>
+        <w:br w:type="page"/>
+      </w:r>
+    </w:p>
+    <w:p>
+      <w:pPr>
+        <w:jc w:val="center"/>
+        <w:rPr>
+          <w:b/>
+          <w:sz w:val="36"/>
+          <w:szCs w:val="36"/>
+        </w:rPr>
+      </w:pPr>
+      <w:r>
+        <w:rPr>
+          <w:b/>
+          <w:sz w:val="36"/>
+          <w:szCs w:val="36"/>
+        </w:rPr>
+        <w:lastRenderedPageBreak/>
+        <w:t>Особенности</w:t>
+      </w:r>
+    </w:p>
+    <w:p>
+      <w:pPr>
+        <w:pStyle w:val="a3"/>
+        <w:numPr>
+          <w:ilvl w:val="0"/>
+          <w:numId w:val="7"/>
+        </w:numPr>
+        <w:rPr>
+          <w:szCs w:val="28"/>
+        </w:rPr>
+      </w:pPr>
+      <w:r>
+        <w:rPr>
+          <w:szCs w:val="28"/>
+        </w:rPr>
+        <w:t>Обратная связь охватывает всю цепочку устройств;</w:t>
+      </w:r>
+    </w:p>
+    <w:p>
+      <w:pPr>
+        <w:pStyle w:val="a3"/>
+        <w:numPr>
+          <w:ilvl w:val="0"/>
+          <w:numId w:val="7"/>
+        </w:numPr>
+        <w:rPr>
+          <w:szCs w:val="28"/>
+        </w:rPr>
+      </w:pPr>
+      <w:bookmarkStart w:id="0" w:name="_GoBack"/>
+      <w:bookmarkEnd w:id="0"/>
+    </w:p>
+    <w:p>
+      <w:pPr>
         <w:jc w:val="both"/>
         <w:rPr>
           <w:szCs w:val="28"/>
-        </w:rPr>
-      </w:pPr>
-      <w:r>
-        <w:rPr>
-          <w:szCs w:val="28"/>
-        </w:rPr>
-        <w:tab/>
-      </w:r>
+          <w:lang w:val="uk-UA"/>
+        </w:rPr>
+      </w:pPr>
     </w:p>
     <w:sectPr>
       <w:pgSz w:w="11906" w:h="16838"/>
@@ -2322,6 +2373,119 @@
       <w:pPr>
         <w:ind w:left="6480" w:hanging="180"/>
       </w:pPr>
+    </w:lvl>
+  </w:abstractNum>
+  <w:abstractNum w:abstractNumId="6" w15:restartNumberingAfterBreak="0">
+    <w:nsid w:val="70A244AD"/>
+    <w:multiLevelType w:val="hybridMultilevel"/>
+    <w:tmpl w:val="A6C0A6B2"/>
+    <w:lvl w:ilvl="0" w:tplc="04190001">
+      <w:start w:val="1"/>
+      <w:numFmt w:val="bullet"/>
+      <w:lvlText w:val=""/>
+      <w:lvlJc w:val="left"/>
+      <w:pPr>
+        <w:ind w:left="720" w:hanging="360"/>
+      </w:pPr>
+      <w:rPr>
+        <w:rFonts w:ascii="Symbol" w:hAnsi="Symbol" w:hint="default"/>
+      </w:rPr>
+    </w:lvl>
+    <w:lvl w:ilvl="1" w:tplc="04190003" w:tentative="1">
+      <w:start w:val="1"/>
+      <w:numFmt w:val="bullet"/>
+      <w:lvlText w:val="o"/>
+      <w:lvlJc w:val="left"/>
+      <w:pPr>
+        <w:ind w:left="1440" w:hanging="360"/>
+      </w:pPr>
+      <w:rPr>
+        <w:rFonts w:ascii="Courier New" w:hAnsi="Courier New" w:cs="Courier New" w:hint="default"/>
+      </w:rPr>
+    </w:lvl>
+    <w:lvl w:ilvl="2" w:tplc="04190005" w:tentative="1">
+      <w:start w:val="1"/>
+      <w:numFmt w:val="bullet"/>
+      <w:lvlText w:val=""/>
+      <w:lvlJc w:val="left"/>
+      <w:pPr>
+        <w:ind w:left="2160" w:hanging="360"/>
+      </w:pPr>
+      <w:rPr>
+        <w:rFonts w:ascii="Wingdings" w:hAnsi="Wingdings" w:hint="default"/>
+      </w:rPr>
+    </w:lvl>
+    <w:lvl w:ilvl="3" w:tplc="04190001" w:tentative="1">
+      <w:start w:val="1"/>
+      <w:numFmt w:val="bullet"/>
+      <w:lvlText w:val=""/>
+      <w:lvlJc w:val="left"/>
+      <w:pPr>
+        <w:ind w:left="2880" w:hanging="360"/>
+      </w:pPr>
+      <w:rPr>
+        <w:rFonts w:ascii="Symbol" w:hAnsi="Symbol" w:hint="default"/>
+      </w:rPr>
+    </w:lvl>
+    <w:lvl w:ilvl="4" w:tplc="04190003" w:tentative="1">
+      <w:start w:val="1"/>
+      <w:numFmt w:val="bullet"/>
+      <w:lvlText w:val="o"/>
+      <w:lvlJc w:val="left"/>
+      <w:pPr>
+        <w:ind w:left="3600" w:hanging="360"/>
+      </w:pPr>
+      <w:rPr>
+        <w:rFonts w:ascii="Courier New" w:hAnsi="Courier New" w:cs="Courier New" w:hint="default"/>
+      </w:rPr>
+    </w:lvl>
+    <w:lvl w:ilvl="5" w:tplc="04190005" w:tentative="1">
+      <w:start w:val="1"/>
+      <w:numFmt w:val="bullet"/>
+      <w:lvlText w:val=""/>
+      <w:lvlJc w:val="left"/>
+      <w:pPr>
+        <w:ind w:left="4320" w:hanging="360"/>
+      </w:pPr>
+      <w:rPr>
+        <w:rFonts w:ascii="Wingdings" w:hAnsi="Wingdings" w:hint="default"/>
+      </w:rPr>
+    </w:lvl>
+    <w:lvl w:ilvl="6" w:tplc="04190001" w:tentative="1">
+      <w:start w:val="1"/>
+      <w:numFmt w:val="bullet"/>
+      <w:lvlText w:val=""/>
+      <w:lvlJc w:val="left"/>
+      <w:pPr>
+        <w:ind w:left="5040" w:hanging="360"/>
+      </w:pPr>
+      <w:rPr>
+        <w:rFonts w:ascii="Symbol" w:hAnsi="Symbol" w:hint="default"/>
+      </w:rPr>
+    </w:lvl>
+    <w:lvl w:ilvl="7" w:tplc="04190003" w:tentative="1">
+      <w:start w:val="1"/>
+      <w:numFmt w:val="bullet"/>
+      <w:lvlText w:val="o"/>
+      <w:lvlJc w:val="left"/>
+      <w:pPr>
+        <w:ind w:left="5760" w:hanging="360"/>
+      </w:pPr>
+      <w:rPr>
+        <w:rFonts w:ascii="Courier New" w:hAnsi="Courier New" w:cs="Courier New" w:hint="default"/>
+      </w:rPr>
+    </w:lvl>
+    <w:lvl w:ilvl="8" w:tplc="04190005" w:tentative="1">
+      <w:start w:val="1"/>
+      <w:numFmt w:val="bullet"/>
+      <w:lvlText w:val=""/>
+      <w:lvlJc w:val="left"/>
+      <w:pPr>
+        <w:ind w:left="6480" w:hanging="360"/>
+      </w:pPr>
+      <w:rPr>
+        <w:rFonts w:ascii="Wingdings" w:hAnsi="Wingdings" w:hint="default"/>
+      </w:rPr>
     </w:lvl>
   </w:abstractNum>
   <w:num w:numId="1">
@@ -2341,6 +2505,9 @@
   </w:num>
   <w:num w:numId="6">
     <w:abstractNumId w:val="0"/>
+  </w:num>
+  <w:num w:numId="7">
+    <w:abstractNumId w:val="6"/>
   </w:num>
 </w:numbering>
 </file>

</xml_diff>